<commit_message>
datos de identificacion plan clase
</commit_message>
<xml_diff>
--- a/formato plan de clase enero febrero 2020.docx
+++ b/formato plan de clase enero febrero 2020.docx
@@ -55,10 +55,12 @@
           </w:tcPr>
           <w:p>
             <w:pPr>
-              <w:rPr>
-                <w:rFonts w:asciiTheme="minorHAnsi" w:hAnsiTheme="minorHAnsi"/>
-                <w:sz w:val="20"/>
-                <w:szCs w:val="20"/>
+              <w:jc w:val="both"/>
+              <w:rPr>
+                <w:rFonts w:asciiTheme="minorHAnsi" w:hAnsiTheme="minorHAnsi"/>
+                <w:sz w:val="20"/>
+                <w:szCs w:val="20"/>
+                <w:u w:val="single"/>
                 <w:lang w:val="es-MX"/>
               </w:rPr>
             </w:pPr>
@@ -89,9 +91,19 @@
               </w:rPr>
               <w:t xml:space="preserve"> </w:t>
             </w:r>
-          </w:p>
-          <w:p>
-            <w:pPr>
+            <w:r>
+              <w:rPr>
+                <w:rFonts w:asciiTheme="minorHAnsi" w:hAnsiTheme="minorHAnsi"/>
+                <w:sz w:val="20"/>
+                <w:szCs w:val="20"/>
+                <w:lang w:val="es-MX"/>
+              </w:rPr>
+              <w:t>Programación de Videojuegos</w:t>
+            </w:r>
+          </w:p>
+          <w:p>
+            <w:pPr>
+              <w:jc w:val="both"/>
               <w:rPr>
                 <w:rFonts w:asciiTheme="minorHAnsi" w:hAnsiTheme="minorHAnsi"/>
                 <w:b/>
@@ -123,6 +135,7 @@
           </w:p>
           <w:p>
             <w:pPr>
+              <w:jc w:val="both"/>
               <w:rPr>
                 <w:rFonts w:asciiTheme="minorHAnsi" w:hAnsiTheme="minorHAnsi"/>
                 <w:sz w:val="20"/>
@@ -139,9 +152,19 @@
               </w:rPr>
               <w:t>Seriación:</w:t>
             </w:r>
-          </w:p>
-          <w:p>
-            <w:pPr>
+            <w:r>
+              <w:rPr>
+                <w:rFonts w:asciiTheme="minorHAnsi" w:hAnsiTheme="minorHAnsi"/>
+                <w:sz w:val="20"/>
+                <w:szCs w:val="20"/>
+                <w:lang w:val="es-MX"/>
+              </w:rPr>
+              <w:t xml:space="preserve"> ninguna</w:t>
+            </w:r>
+          </w:p>
+          <w:p>
+            <w:pPr>
+              <w:jc w:val="both"/>
               <w:rPr>
                 <w:rFonts w:asciiTheme="minorHAnsi" w:hAnsiTheme="minorHAnsi"/>
                 <w:sz w:val="20"/>
@@ -167,9 +190,19 @@
               </w:rPr>
               <w:t xml:space="preserve"> presencial:  </w:t>
             </w:r>
-          </w:p>
-          <w:p>
-            <w:pPr>
+            <w:r>
+              <w:rPr>
+                <w:rFonts w:asciiTheme="minorHAnsi" w:hAnsiTheme="minorHAnsi"/>
+                <w:sz w:val="20"/>
+                <w:szCs w:val="20"/>
+                <w:lang w:val="es-MX"/>
+              </w:rPr>
+              <w:t>48</w:t>
+            </w:r>
+          </w:p>
+          <w:p>
+            <w:pPr>
+              <w:jc w:val="both"/>
               <w:rPr>
                 <w:rFonts w:asciiTheme="minorHAnsi" w:hAnsiTheme="minorHAnsi"/>
                 <w:sz w:val="20"/>
@@ -195,9 +228,19 @@
               </w:rPr>
               <w:t xml:space="preserve"> </w:t>
             </w:r>
-          </w:p>
-          <w:p>
-            <w:pPr>
+            <w:r>
+              <w:rPr>
+                <w:rFonts w:asciiTheme="minorHAnsi" w:hAnsiTheme="minorHAnsi"/>
+                <w:sz w:val="20"/>
+                <w:szCs w:val="20"/>
+                <w:lang w:val="es-MX"/>
+              </w:rPr>
+              <w:t>96</w:t>
+            </w:r>
+          </w:p>
+          <w:p>
+            <w:pPr>
+              <w:jc w:val="both"/>
               <w:rPr>
                 <w:rFonts w:asciiTheme="minorHAnsi" w:hAnsiTheme="minorHAnsi"/>
                 <w:sz w:val="20"/>
@@ -223,9 +266,19 @@
               </w:rPr>
               <w:t xml:space="preserve"> </w:t>
             </w:r>
-          </w:p>
-          <w:p>
-            <w:pPr>
+            <w:r>
+              <w:rPr>
+                <w:rFonts w:asciiTheme="minorHAnsi" w:hAnsiTheme="minorHAnsi"/>
+                <w:sz w:val="20"/>
+                <w:szCs w:val="20"/>
+                <w:lang w:val="es-MX"/>
+              </w:rPr>
+              <w:t>IPM</w:t>
+            </w:r>
+          </w:p>
+          <w:p>
+            <w:pPr>
+              <w:jc w:val="both"/>
               <w:rPr>
                 <w:rFonts w:asciiTheme="minorHAnsi" w:hAnsiTheme="minorHAnsi"/>
                 <w:sz w:val="20"/>
@@ -251,9 +304,19 @@
               </w:rPr>
               <w:t>:</w:t>
             </w:r>
-          </w:p>
-          <w:p>
-            <w:pPr>
+            <w:r>
+              <w:rPr>
+                <w:rFonts w:asciiTheme="minorHAnsi" w:hAnsiTheme="minorHAnsi"/>
+                <w:sz w:val="20"/>
+                <w:szCs w:val="20"/>
+                <w:lang w:val="es-MX"/>
+              </w:rPr>
+              <w:t xml:space="preserve"> Octavo</w:t>
+            </w:r>
+          </w:p>
+          <w:p>
+            <w:pPr>
+              <w:jc w:val="both"/>
               <w:rPr>
                 <w:rFonts w:asciiTheme="minorHAnsi" w:hAnsiTheme="minorHAnsi"/>
                 <w:sz w:val="20"/>
@@ -288,9 +351,19 @@
               </w:rPr>
               <w:t xml:space="preserve"> </w:t>
             </w:r>
-          </w:p>
-          <w:p>
-            <w:pPr>
+            <w:r>
+              <w:rPr>
+                <w:rFonts w:asciiTheme="minorHAnsi" w:hAnsiTheme="minorHAnsi"/>
+                <w:sz w:val="20"/>
+                <w:szCs w:val="20"/>
+                <w:lang w:val="es-MX"/>
+              </w:rPr>
+              <w:t>Jesús Francisco Caro Cota</w:t>
+            </w:r>
+          </w:p>
+          <w:p>
+            <w:pPr>
+              <w:jc w:val="both"/>
               <w:rPr>
                 <w:rFonts w:asciiTheme="minorHAnsi" w:hAnsiTheme="minorHAnsi"/>
                 <w:sz w:val="20"/>
@@ -315,6 +388,15 @@
                 <w:lang w:val="es-MX"/>
               </w:rPr>
               <w:t xml:space="preserve">: </w:t>
+            </w:r>
+            <w:r>
+              <w:rPr>
+                <w:rFonts w:asciiTheme="minorHAnsi" w:hAnsiTheme="minorHAnsi"/>
+                <w:sz w:val="20"/>
+                <w:szCs w:val="20"/>
+                <w:lang w:val="es-MX"/>
+              </w:rPr>
+              <w:t>Febrero del 2020</w:t>
             </w:r>
           </w:p>
         </w:tc>
@@ -361,6 +443,44 @@
               </w:rPr>
               <w:t>:</w:t>
             </w:r>
+            <w:r>
+              <w:rPr>
+                <w:rFonts w:asciiTheme="minorHAnsi" w:hAnsiTheme="minorHAnsi"/>
+                <w:sz w:val="20"/>
+                <w:szCs w:val="20"/>
+                <w:lang w:val="es-MX"/>
+              </w:rPr>
+              <w:t xml:space="preserve"> </w:t>
+            </w:r>
+          </w:p>
+          <w:p>
+            <w:pPr>
+              <w:jc w:val="both"/>
+              <w:rPr>
+                <w:rFonts w:asciiTheme="minorHAnsi" w:hAnsiTheme="minorHAnsi"/>
+                <w:sz w:val="20"/>
+                <w:szCs w:val="20"/>
+                <w:lang w:val="es-MX"/>
+              </w:rPr>
+            </w:pPr>
+            <w:r>
+              <w:rPr>
+                <w:rFonts w:asciiTheme="minorHAnsi" w:hAnsiTheme="minorHAnsi"/>
+                <w:sz w:val="20"/>
+                <w:szCs w:val="20"/>
+                <w:lang w:val="es-MX"/>
+              </w:rPr>
+              <w:t>Aplicar los conceptos de programación de videojuegos en 2D/3D para el desarrollo de aplicaciones y la resolución de problemas prácticos que sirvan para aplicar los diversos aspectos de la programación relacionados con la ingeniería, considerando de forma ética el bienestar de la sociedad</w:t>
+            </w:r>
+            <w:r>
+              <w:rPr>
+                <w:rFonts w:asciiTheme="minorHAnsi" w:hAnsiTheme="minorHAnsi"/>
+                <w:sz w:val="20"/>
+                <w:szCs w:val="20"/>
+                <w:lang w:val="es-MX"/>
+              </w:rPr>
+              <w:t>.</w:t>
+            </w:r>
           </w:p>
           <w:p>
             <w:pPr>
@@ -417,6 +537,43 @@
                 <w:rFonts w:asciiTheme="minorHAnsi" w:hAnsiTheme="minorHAnsi"/>
                 <w:sz w:val="20"/>
                 <w:szCs w:val="20"/>
+                <w:lang w:val="es-MX"/>
+              </w:rPr>
+            </w:pPr>
+            <w:r>
+              <w:rPr>
+                <w:rFonts w:asciiTheme="minorHAnsi" w:hAnsiTheme="minorHAnsi"/>
+                <w:sz w:val="20"/>
+                <w:szCs w:val="20"/>
+                <w:lang w:val="es-MX"/>
+              </w:rPr>
+              <w:t xml:space="preserve">Utilizar los conocimientos de la computación de gráficos avanzados para </w:t>
+            </w:r>
+            <w:r>
+              <w:rPr>
+                <w:rFonts w:asciiTheme="minorHAnsi" w:hAnsiTheme="minorHAnsi"/>
+                <w:sz w:val="20"/>
+                <w:szCs w:val="20"/>
+                <w:lang w:val="es-MX"/>
+              </w:rPr>
+              <w:t xml:space="preserve">la creación de aplicaciones multimedia orientadas al entretenimiento electrónico </w:t>
+            </w:r>
+            <w:r>
+              <w:rPr>
+                <w:rFonts w:asciiTheme="minorHAnsi" w:hAnsiTheme="minorHAnsi"/>
+                <w:sz w:val="20"/>
+                <w:szCs w:val="20"/>
+                <w:lang w:val="es-MX"/>
+              </w:rPr>
+              <w:t>aplicando los valores humanos de universidad la Salle Noroeste.</w:t>
+            </w:r>
+          </w:p>
+          <w:p>
+            <w:pPr>
+              <w:rPr>
+                <w:rFonts w:asciiTheme="minorHAnsi" w:hAnsiTheme="minorHAnsi"/>
+                <w:sz w:val="20"/>
+                <w:szCs w:val="20"/>
               </w:rPr>
             </w:pPr>
           </w:p>
@@ -458,70 +615,8 @@
                 <w:lang w:val="es-MX"/>
               </w:rPr>
             </w:pPr>
-            <w:r>
-              <w:rPr>
-                <w:rFonts w:asciiTheme="minorHAnsi" w:hAnsiTheme="minorHAnsi"/>
-                <w:color w:val="FF0000"/>
-                <w:sz w:val="20"/>
-                <w:szCs w:val="20"/>
-                <w:lang w:val="es-MX"/>
-              </w:rPr>
-              <w:t xml:space="preserve">Se puede utilizar las competencias de </w:t>
-            </w:r>
-            <w:proofErr w:type="spellStart"/>
-            <w:r>
-              <w:rPr>
-                <w:rFonts w:asciiTheme="minorHAnsi" w:hAnsiTheme="minorHAnsi"/>
-                <w:color w:val="FF0000"/>
-                <w:sz w:val="20"/>
-                <w:szCs w:val="20"/>
-                <w:lang w:val="es-MX"/>
-              </w:rPr>
-              <w:t>Tuning</w:t>
-            </w:r>
-            <w:proofErr w:type="spellEnd"/>
-            <w:r>
-              <w:rPr>
-                <w:rFonts w:asciiTheme="minorHAnsi" w:hAnsiTheme="minorHAnsi"/>
-                <w:color w:val="FF0000"/>
-                <w:sz w:val="20"/>
-                <w:szCs w:val="20"/>
-                <w:lang w:val="es-MX"/>
-              </w:rPr>
-              <w:t xml:space="preserve"> </w:t>
-            </w:r>
-            <w:r>
-              <w:rPr>
-                <w:rFonts w:asciiTheme="minorHAnsi" w:hAnsiTheme="minorHAnsi"/>
-                <w:color w:val="FF0000"/>
-                <w:sz w:val="20"/>
-                <w:szCs w:val="20"/>
-                <w:lang w:val="es-MX"/>
-              </w:rPr>
-              <w:t xml:space="preserve">se sugiere </w:t>
-            </w:r>
-            <w:hyperlink r:id="rId8" w:history="1">
-              <w:r>
-                <w:rPr>
-                  <w:rStyle w:val="Hipervnculo"/>
-                  <w:rFonts w:asciiTheme="minorHAnsi" w:hAnsiTheme="minorHAnsi"/>
-                  <w:sz w:val="20"/>
-                  <w:szCs w:val="20"/>
-                  <w:lang w:val="es-MX"/>
-                </w:rPr>
-                <w:t>http://www.tuningal.org/es/competencias</w:t>
-              </w:r>
-            </w:hyperlink>
-            <w:r>
-              <w:rPr>
-                <w:rFonts w:asciiTheme="minorHAnsi" w:hAnsiTheme="minorHAnsi"/>
-                <w:color w:val="FF0000"/>
-                <w:sz w:val="20"/>
-                <w:szCs w:val="20"/>
-                <w:lang w:val="es-MX"/>
-              </w:rPr>
-              <w:t xml:space="preserve"> </w:t>
-            </w:r>
+            <w:bookmarkStart w:id="0" w:name="_GoBack"/>
+            <w:bookmarkEnd w:id="0"/>
           </w:p>
         </w:tc>
       </w:tr>
@@ -545,6 +640,7 @@
           <w:b/>
           <w:sz w:val="20"/>
           <w:szCs w:val="20"/>
+          <w:u w:val="single"/>
           <w:lang w:val="es-MX"/>
         </w:rPr>
       </w:pPr>
@@ -663,66 +759,276 @@
           </w:tcPr>
           <w:p>
             <w:pPr>
-              <w:ind w:left="316"/>
-              <w:rPr>
-                <w:rFonts w:asciiTheme="minorHAnsi" w:hAnsiTheme="minorHAnsi"/>
-                <w:sz w:val="20"/>
-                <w:szCs w:val="20"/>
-                <w:lang w:val="es-MX"/>
-              </w:rPr>
-            </w:pPr>
-          </w:p>
-          <w:p>
-            <w:pPr>
-              <w:ind w:left="360"/>
-              <w:rPr>
-                <w:rFonts w:asciiTheme="minorHAnsi" w:hAnsiTheme="minorHAnsi"/>
-                <w:sz w:val="20"/>
-                <w:szCs w:val="20"/>
-                <w:lang w:val="es-MX"/>
-              </w:rPr>
-            </w:pPr>
-          </w:p>
-          <w:p>
-            <w:pPr>
-              <w:ind w:left="720"/>
-              <w:rPr>
-                <w:rFonts w:asciiTheme="minorHAnsi" w:hAnsiTheme="minorHAnsi"/>
-                <w:sz w:val="20"/>
-                <w:szCs w:val="20"/>
-                <w:lang w:val="es-MX"/>
-              </w:rPr>
-            </w:pPr>
-          </w:p>
-          <w:p>
-            <w:pPr>
-              <w:rPr>
-                <w:rFonts w:asciiTheme="minorHAnsi" w:hAnsiTheme="minorHAnsi"/>
-                <w:sz w:val="20"/>
-                <w:szCs w:val="20"/>
-                <w:lang w:val="es-MX"/>
-              </w:rPr>
-            </w:pPr>
-          </w:p>
-          <w:p>
-            <w:pPr>
-              <w:rPr>
-                <w:rFonts w:asciiTheme="minorHAnsi" w:hAnsiTheme="minorHAnsi"/>
-                <w:sz w:val="20"/>
-                <w:szCs w:val="20"/>
-                <w:lang w:val="es-MX"/>
-              </w:rPr>
-            </w:pPr>
-          </w:p>
-          <w:p>
-            <w:pPr>
-              <w:rPr>
-                <w:rFonts w:asciiTheme="minorHAnsi" w:hAnsiTheme="minorHAnsi"/>
-                <w:sz w:val="20"/>
-                <w:szCs w:val="20"/>
-                <w:lang w:val="es-MX"/>
-              </w:rPr>
-            </w:pPr>
+              <w:rPr>
+                <w:rFonts w:asciiTheme="minorHAnsi" w:hAnsiTheme="minorHAnsi"/>
+                <w:sz w:val="20"/>
+                <w:szCs w:val="20"/>
+                <w:u w:val="single"/>
+                <w:lang w:val="es-MX"/>
+              </w:rPr>
+            </w:pPr>
+          </w:p>
+          <w:p>
+            <w:pPr>
+              <w:pStyle w:val="Prrafodelista"/>
+              <w:numPr>
+                <w:ilvl w:val="0"/>
+                <w:numId w:val="28"/>
+              </w:numPr>
+              <w:jc w:val="both"/>
+              <w:rPr>
+                <w:rFonts w:asciiTheme="minorHAnsi" w:hAnsiTheme="minorHAnsi"/>
+                <w:sz w:val="20"/>
+                <w:szCs w:val="20"/>
+                <w:lang w:val="es-MX"/>
+              </w:rPr>
+            </w:pPr>
+            <w:r>
+              <w:rPr>
+                <w:rFonts w:asciiTheme="minorHAnsi" w:hAnsiTheme="minorHAnsi"/>
+                <w:sz w:val="20"/>
+                <w:szCs w:val="20"/>
+                <w:lang w:val="es-MX"/>
+              </w:rPr>
+              <w:t>No se toman en cuenta las faltas, mas sin embargo si no hay trabajo en clase tu asistencia no contará.</w:t>
+            </w:r>
+          </w:p>
+          <w:p>
+            <w:pPr>
+              <w:pStyle w:val="Prrafodelista"/>
+              <w:jc w:val="both"/>
+              <w:rPr>
+                <w:rFonts w:asciiTheme="minorHAnsi" w:hAnsiTheme="minorHAnsi"/>
+                <w:sz w:val="20"/>
+                <w:szCs w:val="20"/>
+                <w:u w:val="single"/>
+                <w:lang w:val="es-MX"/>
+              </w:rPr>
+            </w:pPr>
+          </w:p>
+          <w:p>
+            <w:pPr>
+              <w:pStyle w:val="Prrafodelista"/>
+              <w:numPr>
+                <w:ilvl w:val="0"/>
+                <w:numId w:val="28"/>
+              </w:numPr>
+              <w:jc w:val="both"/>
+              <w:rPr>
+                <w:rFonts w:asciiTheme="minorHAnsi" w:hAnsiTheme="minorHAnsi"/>
+                <w:sz w:val="20"/>
+                <w:szCs w:val="20"/>
+                <w:lang w:val="es-MX"/>
+              </w:rPr>
+            </w:pPr>
+            <w:r>
+              <w:rPr>
+                <w:rFonts w:asciiTheme="minorHAnsi" w:hAnsiTheme="minorHAnsi"/>
+                <w:sz w:val="20"/>
+                <w:szCs w:val="20"/>
+                <w:lang w:val="es-MX"/>
+              </w:rPr>
+              <w:t>No entregar proyecto final implicará la reprobación inmediata de la materia.</w:t>
+            </w:r>
+          </w:p>
+          <w:p>
+            <w:pPr>
+              <w:pStyle w:val="Prrafodelista"/>
+              <w:rPr>
+                <w:rFonts w:asciiTheme="minorHAnsi" w:hAnsiTheme="minorHAnsi"/>
+                <w:sz w:val="20"/>
+                <w:szCs w:val="20"/>
+                <w:lang w:val="es-MX"/>
+              </w:rPr>
+            </w:pPr>
+          </w:p>
+          <w:p>
+            <w:pPr>
+              <w:pStyle w:val="Prrafodelista"/>
+              <w:numPr>
+                <w:ilvl w:val="0"/>
+                <w:numId w:val="28"/>
+              </w:numPr>
+              <w:jc w:val="both"/>
+              <w:rPr>
+                <w:rFonts w:asciiTheme="minorHAnsi" w:hAnsiTheme="minorHAnsi"/>
+                <w:sz w:val="20"/>
+                <w:szCs w:val="20"/>
+                <w:lang w:val="es-MX"/>
+              </w:rPr>
+            </w:pPr>
+            <w:r>
+              <w:rPr>
+                <w:rFonts w:asciiTheme="minorHAnsi" w:hAnsiTheme="minorHAnsi"/>
+                <w:sz w:val="20"/>
+                <w:szCs w:val="20"/>
+                <w:lang w:val="es-MX"/>
+              </w:rPr>
+              <w:t>No presentar portafolio online en Github o cualquier manejador público de repositorios en línea con sus proyectos y tareas implicará la reprobación inmediata de la materia.</w:t>
+            </w:r>
+          </w:p>
+          <w:p>
+            <w:pPr>
+              <w:jc w:val="both"/>
+              <w:rPr>
+                <w:rFonts w:asciiTheme="minorHAnsi" w:hAnsiTheme="minorHAnsi"/>
+                <w:sz w:val="20"/>
+                <w:szCs w:val="20"/>
+                <w:lang w:val="es-MX"/>
+              </w:rPr>
+            </w:pPr>
+          </w:p>
+          <w:p>
+            <w:pPr>
+              <w:pStyle w:val="Prrafodelista"/>
+              <w:numPr>
+                <w:ilvl w:val="0"/>
+                <w:numId w:val="28"/>
+              </w:numPr>
+              <w:jc w:val="both"/>
+              <w:rPr>
+                <w:rFonts w:asciiTheme="minorHAnsi" w:hAnsiTheme="minorHAnsi"/>
+                <w:sz w:val="20"/>
+                <w:szCs w:val="20"/>
+                <w:lang w:val="es-MX"/>
+              </w:rPr>
+            </w:pPr>
+            <w:r>
+              <w:rPr>
+                <w:rFonts w:asciiTheme="minorHAnsi" w:hAnsiTheme="minorHAnsi"/>
+                <w:sz w:val="20"/>
+                <w:szCs w:val="20"/>
+                <w:lang w:val="es-MX"/>
+              </w:rPr>
+              <w:t xml:space="preserve">Los trabajos incompletos no se reciben, no importa si no está hecho de la manera correcta, si </w:t>
+            </w:r>
+            <w:r>
+              <w:rPr>
+                <w:rFonts w:asciiTheme="minorHAnsi" w:hAnsiTheme="minorHAnsi"/>
+                <w:sz w:val="20"/>
+                <w:szCs w:val="20"/>
+                <w:lang w:val="es-MX"/>
+              </w:rPr>
+              <w:t>está</w:t>
+            </w:r>
+            <w:r>
+              <w:rPr>
+                <w:rFonts w:asciiTheme="minorHAnsi" w:hAnsiTheme="minorHAnsi"/>
+                <w:sz w:val="20"/>
+                <w:szCs w:val="20"/>
+                <w:lang w:val="es-MX"/>
+              </w:rPr>
+              <w:t xml:space="preserve"> completo, puedes entregarlo.</w:t>
+            </w:r>
+          </w:p>
+          <w:p>
+            <w:pPr>
+              <w:jc w:val="both"/>
+              <w:rPr>
+                <w:rFonts w:asciiTheme="minorHAnsi" w:hAnsiTheme="minorHAnsi"/>
+                <w:sz w:val="20"/>
+                <w:szCs w:val="20"/>
+                <w:lang w:val="es-MX"/>
+              </w:rPr>
+            </w:pPr>
+          </w:p>
+          <w:p>
+            <w:pPr>
+              <w:pStyle w:val="Prrafodelista"/>
+              <w:numPr>
+                <w:ilvl w:val="0"/>
+                <w:numId w:val="28"/>
+              </w:numPr>
+              <w:jc w:val="both"/>
+              <w:rPr>
+                <w:rFonts w:asciiTheme="minorHAnsi" w:hAnsiTheme="minorHAnsi"/>
+                <w:sz w:val="20"/>
+                <w:szCs w:val="20"/>
+                <w:lang w:val="es-MX"/>
+              </w:rPr>
+            </w:pPr>
+            <w:r>
+              <w:rPr>
+                <w:rFonts w:asciiTheme="minorHAnsi" w:hAnsiTheme="minorHAnsi"/>
+                <w:sz w:val="20"/>
+                <w:szCs w:val="20"/>
+                <w:lang w:val="es-MX"/>
+              </w:rPr>
+              <w:t>Tareas e investigaciones usan el formato APA.</w:t>
+            </w:r>
+          </w:p>
+          <w:p>
+            <w:pPr>
+              <w:pStyle w:val="Prrafodelista"/>
+              <w:rPr>
+                <w:rFonts w:asciiTheme="minorHAnsi" w:hAnsiTheme="minorHAnsi"/>
+                <w:sz w:val="20"/>
+                <w:szCs w:val="20"/>
+                <w:lang w:val="es-MX"/>
+              </w:rPr>
+            </w:pPr>
+          </w:p>
+          <w:p>
+            <w:pPr>
+              <w:pStyle w:val="Prrafodelista"/>
+              <w:numPr>
+                <w:ilvl w:val="0"/>
+                <w:numId w:val="28"/>
+              </w:numPr>
+              <w:jc w:val="both"/>
+              <w:rPr>
+                <w:rFonts w:asciiTheme="minorHAnsi" w:hAnsiTheme="minorHAnsi"/>
+                <w:sz w:val="20"/>
+                <w:szCs w:val="20"/>
+                <w:lang w:val="es-MX"/>
+              </w:rPr>
+            </w:pPr>
+            <w:r>
+              <w:rPr>
+                <w:rFonts w:asciiTheme="minorHAnsi" w:hAnsiTheme="minorHAnsi"/>
+                <w:sz w:val="20"/>
+                <w:szCs w:val="20"/>
+                <w:lang w:val="es-MX"/>
+              </w:rPr>
+              <w:lastRenderedPageBreak/>
+              <w:t>No se permiten referencias menores al año 2015 a menos que se dé una excepción especial por parte del instructor.</w:t>
+            </w:r>
+          </w:p>
+          <w:p>
+            <w:pPr>
+              <w:pStyle w:val="Prrafodelista"/>
+              <w:rPr>
+                <w:rFonts w:asciiTheme="minorHAnsi" w:hAnsiTheme="minorHAnsi"/>
+                <w:sz w:val="20"/>
+                <w:szCs w:val="20"/>
+                <w:lang w:val="es-MX"/>
+              </w:rPr>
+            </w:pPr>
+          </w:p>
+          <w:p>
+            <w:pPr>
+              <w:pStyle w:val="Prrafodelista"/>
+              <w:numPr>
+                <w:ilvl w:val="0"/>
+                <w:numId w:val="28"/>
+              </w:numPr>
+              <w:jc w:val="both"/>
+              <w:rPr>
+                <w:rFonts w:asciiTheme="minorHAnsi" w:hAnsiTheme="minorHAnsi"/>
+                <w:sz w:val="20"/>
+                <w:szCs w:val="20"/>
+                <w:lang w:val="es-MX"/>
+              </w:rPr>
+            </w:pPr>
+            <w:r>
+              <w:rPr>
+                <w:rFonts w:asciiTheme="minorHAnsi" w:hAnsiTheme="minorHAnsi"/>
+                <w:sz w:val="20"/>
+                <w:szCs w:val="20"/>
+                <w:lang w:val="es-MX"/>
+              </w:rPr>
+              <w:t>La iniciativa y la cooperación voluntaria entre compañeros será tomada en cuenta con un puntaje extra según como el instructor lo decida en el momento.</w:t>
+            </w:r>
           </w:p>
           <w:p>
             <w:pPr>
@@ -758,6 +1064,7 @@
                 <w:szCs w:val="20"/>
                 <w:lang w:val="es-MX"/>
               </w:rPr>
+              <w:lastRenderedPageBreak/>
               <w:t>PERIODO POR EVALUAR</w:t>
             </w:r>
           </w:p>
@@ -3299,8 +3606,6 @@
         <w:lastRenderedPageBreak/>
         <w:t>AGENDA</w:t>
       </w:r>
-      <w:bookmarkStart w:id="0" w:name="_GoBack"/>
-      <w:bookmarkEnd w:id="0"/>
     </w:p>
     <w:tbl>
       <w:tblPr>
@@ -3417,7 +3722,6 @@
                 <w:sz w:val="28"/>
               </w:rPr>
             </w:pPr>
-            <w:proofErr w:type="gramStart"/>
             <w:r>
               <w:rPr>
                 <w:rFonts w:asciiTheme="minorHAnsi" w:hAnsiTheme="minorHAnsi"/>
@@ -3425,17 +3729,7 @@
                 <w:color w:val="FFFFFF" w:themeColor="background1"/>
                 <w:sz w:val="28"/>
               </w:rPr>
-              <w:t>TOTAL</w:t>
-            </w:r>
-            <w:proofErr w:type="gramEnd"/>
-            <w:r>
-              <w:rPr>
-                <w:rFonts w:asciiTheme="minorHAnsi" w:hAnsiTheme="minorHAnsi"/>
-                <w:b/>
-                <w:color w:val="FFFFFF" w:themeColor="background1"/>
-                <w:sz w:val="28"/>
-              </w:rPr>
-              <w:t xml:space="preserve"> DE</w:t>
+              <w:t>TOTAL DE</w:t>
             </w:r>
           </w:p>
           <w:p>
@@ -6327,7 +6621,7 @@
       </w:pPr>
     </w:p>
     <w:sectPr>
-      <w:headerReference w:type="default" r:id="rId9"/>
+      <w:headerReference w:type="default" r:id="rId8"/>
       <w:pgSz w:w="15840" w:h="12240" w:orient="landscape"/>
       <w:pgMar w:top="1701" w:right="567" w:bottom="1134" w:left="567" w:header="709" w:footer="709" w:gutter="0"/>
       <w:cols w:space="708"/>
@@ -6487,7 +6781,7 @@
             </wp:anchor>
           </w:drawing>
         </mc:Choice>
-        <mc:Fallback xmlns:cx1="http://schemas.microsoft.com/office/drawing/2015/9/8/chartex">
+        <mc:Fallback>
           <w:pict>
             <v:rect w14:anchorId="07F07BE8" id="1 Rectángulo" o:spid="_x0000_s1026" style="position:absolute;margin-left:538.2pt;margin-top:-2.45pt;width:187.7pt;height:37.55pt;z-index:251661312;visibility:visible;mso-wrap-style:square;mso-width-percent:0;mso-height-percent:0;mso-wrap-distance-left:9pt;mso-wrap-distance-top:0;mso-wrap-distance-right:9pt;mso-wrap-distance-bottom:0;mso-position-horizontal:absolute;mso-position-horizontal-relative:text;mso-position-vertical:absolute;mso-position-vertical-relative:text;mso-width-percent:0;mso-height-percent:0;mso-width-relative:margin;mso-height-relative:margin;v-text-anchor:middle" o:gfxdata="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" fillcolor="#a7bfde [1620]" strokecolor="#4579b8 [3044]">
               <v:fill color2="#e4ecf5 [500]" rotate="t" angle="180" colors="0 #a3c4ff;22938f #bfd5ff;1 #e5eeff" focus="100%" type="gradient"/>
@@ -6944,6 +7238,119 @@
     </w:lvl>
   </w:abstractNum>
   <w:abstractNum w:abstractNumId="3" w15:restartNumberingAfterBreak="0">
+    <w:nsid w:val="0FD923D1"/>
+    <w:multiLevelType w:val="hybridMultilevel"/>
+    <w:tmpl w:val="7B201BE6"/>
+    <w:lvl w:ilvl="0" w:tplc="080A0001">
+      <w:start w:val="1"/>
+      <w:numFmt w:val="bullet"/>
+      <w:lvlText w:val=""/>
+      <w:lvlJc w:val="left"/>
+      <w:pPr>
+        <w:ind w:left="720" w:hanging="360"/>
+      </w:pPr>
+      <w:rPr>
+        <w:rFonts w:ascii="Symbol" w:hAnsi="Symbol" w:hint="default"/>
+      </w:rPr>
+    </w:lvl>
+    <w:lvl w:ilvl="1" w:tplc="080A0003" w:tentative="1">
+      <w:start w:val="1"/>
+      <w:numFmt w:val="bullet"/>
+      <w:lvlText w:val="o"/>
+      <w:lvlJc w:val="left"/>
+      <w:pPr>
+        <w:ind w:left="1440" w:hanging="360"/>
+      </w:pPr>
+      <w:rPr>
+        <w:rFonts w:ascii="Courier New" w:hAnsi="Courier New" w:cs="Courier New" w:hint="default"/>
+      </w:rPr>
+    </w:lvl>
+    <w:lvl w:ilvl="2" w:tplc="080A0005" w:tentative="1">
+      <w:start w:val="1"/>
+      <w:numFmt w:val="bullet"/>
+      <w:lvlText w:val=""/>
+      <w:lvlJc w:val="left"/>
+      <w:pPr>
+        <w:ind w:left="2160" w:hanging="360"/>
+      </w:pPr>
+      <w:rPr>
+        <w:rFonts w:ascii="Wingdings" w:hAnsi="Wingdings" w:hint="default"/>
+      </w:rPr>
+    </w:lvl>
+    <w:lvl w:ilvl="3" w:tplc="080A0001" w:tentative="1">
+      <w:start w:val="1"/>
+      <w:numFmt w:val="bullet"/>
+      <w:lvlText w:val=""/>
+      <w:lvlJc w:val="left"/>
+      <w:pPr>
+        <w:ind w:left="2880" w:hanging="360"/>
+      </w:pPr>
+      <w:rPr>
+        <w:rFonts w:ascii="Symbol" w:hAnsi="Symbol" w:hint="default"/>
+      </w:rPr>
+    </w:lvl>
+    <w:lvl w:ilvl="4" w:tplc="080A0003" w:tentative="1">
+      <w:start w:val="1"/>
+      <w:numFmt w:val="bullet"/>
+      <w:lvlText w:val="o"/>
+      <w:lvlJc w:val="left"/>
+      <w:pPr>
+        <w:ind w:left="3600" w:hanging="360"/>
+      </w:pPr>
+      <w:rPr>
+        <w:rFonts w:ascii="Courier New" w:hAnsi="Courier New" w:cs="Courier New" w:hint="default"/>
+      </w:rPr>
+    </w:lvl>
+    <w:lvl w:ilvl="5" w:tplc="080A0005" w:tentative="1">
+      <w:start w:val="1"/>
+      <w:numFmt w:val="bullet"/>
+      <w:lvlText w:val=""/>
+      <w:lvlJc w:val="left"/>
+      <w:pPr>
+        <w:ind w:left="4320" w:hanging="360"/>
+      </w:pPr>
+      <w:rPr>
+        <w:rFonts w:ascii="Wingdings" w:hAnsi="Wingdings" w:hint="default"/>
+      </w:rPr>
+    </w:lvl>
+    <w:lvl w:ilvl="6" w:tplc="080A0001" w:tentative="1">
+      <w:start w:val="1"/>
+      <w:numFmt w:val="bullet"/>
+      <w:lvlText w:val=""/>
+      <w:lvlJc w:val="left"/>
+      <w:pPr>
+        <w:ind w:left="5040" w:hanging="360"/>
+      </w:pPr>
+      <w:rPr>
+        <w:rFonts w:ascii="Symbol" w:hAnsi="Symbol" w:hint="default"/>
+      </w:rPr>
+    </w:lvl>
+    <w:lvl w:ilvl="7" w:tplc="080A0003" w:tentative="1">
+      <w:start w:val="1"/>
+      <w:numFmt w:val="bullet"/>
+      <w:lvlText w:val="o"/>
+      <w:lvlJc w:val="left"/>
+      <w:pPr>
+        <w:ind w:left="5760" w:hanging="360"/>
+      </w:pPr>
+      <w:rPr>
+        <w:rFonts w:ascii="Courier New" w:hAnsi="Courier New" w:cs="Courier New" w:hint="default"/>
+      </w:rPr>
+    </w:lvl>
+    <w:lvl w:ilvl="8" w:tplc="080A0005" w:tentative="1">
+      <w:start w:val="1"/>
+      <w:numFmt w:val="bullet"/>
+      <w:lvlText w:val=""/>
+      <w:lvlJc w:val="left"/>
+      <w:pPr>
+        <w:ind w:left="6480" w:hanging="360"/>
+      </w:pPr>
+      <w:rPr>
+        <w:rFonts w:ascii="Wingdings" w:hAnsi="Wingdings" w:hint="default"/>
+      </w:rPr>
+    </w:lvl>
+  </w:abstractNum>
+  <w:abstractNum w:abstractNumId="4" w15:restartNumberingAfterBreak="0">
     <w:nsid w:val="14757BC3"/>
     <w:multiLevelType w:val="multilevel"/>
     <w:tmpl w:val="8578AC3E"/>
@@ -7056,7 +7463,7 @@
       </w:rPr>
     </w:lvl>
   </w:abstractNum>
-  <w:abstractNum w:abstractNumId="4" w15:restartNumberingAfterBreak="0">
+  <w:abstractNum w:abstractNumId="5" w15:restartNumberingAfterBreak="0">
     <w:nsid w:val="152558C2"/>
     <w:multiLevelType w:val="hybridMultilevel"/>
     <w:tmpl w:val="E22AF52A"/>
@@ -7169,7 +7576,7 @@
       </w:rPr>
     </w:lvl>
   </w:abstractNum>
-  <w:abstractNum w:abstractNumId="5" w15:restartNumberingAfterBreak="0">
+  <w:abstractNum w:abstractNumId="6" w15:restartNumberingAfterBreak="0">
     <w:nsid w:val="158256F4"/>
     <w:multiLevelType w:val="multilevel"/>
     <w:tmpl w:val="D6CE2DAE"/>
@@ -7290,7 +7697,7 @@
       </w:rPr>
     </w:lvl>
   </w:abstractNum>
-  <w:abstractNum w:abstractNumId="6" w15:restartNumberingAfterBreak="0">
+  <w:abstractNum w:abstractNumId="7" w15:restartNumberingAfterBreak="0">
     <w:nsid w:val="167A78AA"/>
     <w:multiLevelType w:val="multilevel"/>
     <w:tmpl w:val="36D296B4"/>
@@ -7412,7 +7819,7 @@
       </w:rPr>
     </w:lvl>
   </w:abstractNum>
-  <w:abstractNum w:abstractNumId="7" w15:restartNumberingAfterBreak="0">
+  <w:abstractNum w:abstractNumId="8" w15:restartNumberingAfterBreak="0">
     <w:nsid w:val="17B40A3A"/>
     <w:multiLevelType w:val="hybridMultilevel"/>
     <w:tmpl w:val="FD880136"/>
@@ -7501,7 +7908,7 @@
       </w:pPr>
     </w:lvl>
   </w:abstractNum>
-  <w:abstractNum w:abstractNumId="8" w15:restartNumberingAfterBreak="0">
+  <w:abstractNum w:abstractNumId="9" w15:restartNumberingAfterBreak="0">
     <w:nsid w:val="21CC3F1A"/>
     <w:multiLevelType w:val="multilevel"/>
     <w:tmpl w:val="322E6C60"/>
@@ -7650,7 +8057,7 @@
       </w:rPr>
     </w:lvl>
   </w:abstractNum>
-  <w:abstractNum w:abstractNumId="9" w15:restartNumberingAfterBreak="0">
+  <w:abstractNum w:abstractNumId="10" w15:restartNumberingAfterBreak="0">
     <w:nsid w:val="2DE84740"/>
     <w:multiLevelType w:val="hybridMultilevel"/>
     <w:tmpl w:val="551685BE"/>
@@ -7739,7 +8146,7 @@
       </w:pPr>
     </w:lvl>
   </w:abstractNum>
-  <w:abstractNum w:abstractNumId="10" w15:restartNumberingAfterBreak="0">
+  <w:abstractNum w:abstractNumId="11" w15:restartNumberingAfterBreak="0">
     <w:nsid w:val="388D3541"/>
     <w:multiLevelType w:val="hybridMultilevel"/>
     <w:tmpl w:val="06DC9F4C"/>
@@ -7852,7 +8259,7 @@
       </w:rPr>
     </w:lvl>
   </w:abstractNum>
-  <w:abstractNum w:abstractNumId="11" w15:restartNumberingAfterBreak="0">
+  <w:abstractNum w:abstractNumId="12" w15:restartNumberingAfterBreak="0">
     <w:nsid w:val="38B82C29"/>
     <w:multiLevelType w:val="multilevel"/>
     <w:tmpl w:val="C4CA084E"/>
@@ -8001,7 +8408,7 @@
       </w:rPr>
     </w:lvl>
   </w:abstractNum>
-  <w:abstractNum w:abstractNumId="12" w15:restartNumberingAfterBreak="0">
+  <w:abstractNum w:abstractNumId="13" w15:restartNumberingAfterBreak="0">
     <w:nsid w:val="3AFD43EF"/>
     <w:multiLevelType w:val="multilevel"/>
     <w:tmpl w:val="36D296B4"/>
@@ -8123,7 +8530,7 @@
       </w:rPr>
     </w:lvl>
   </w:abstractNum>
-  <w:abstractNum w:abstractNumId="13" w15:restartNumberingAfterBreak="0">
+  <w:abstractNum w:abstractNumId="14" w15:restartNumberingAfterBreak="0">
     <w:nsid w:val="3D4D7732"/>
     <w:multiLevelType w:val="multilevel"/>
     <w:tmpl w:val="1518A3D0"/>
@@ -8272,7 +8679,7 @@
       </w:rPr>
     </w:lvl>
   </w:abstractNum>
-  <w:abstractNum w:abstractNumId="14" w15:restartNumberingAfterBreak="0">
+  <w:abstractNum w:abstractNumId="15" w15:restartNumberingAfterBreak="0">
     <w:nsid w:val="4BE25DE6"/>
     <w:multiLevelType w:val="multilevel"/>
     <w:tmpl w:val="18FA6E30"/>
@@ -8421,7 +8828,7 @@
       </w:rPr>
     </w:lvl>
   </w:abstractNum>
-  <w:abstractNum w:abstractNumId="15" w15:restartNumberingAfterBreak="0">
+  <w:abstractNum w:abstractNumId="16" w15:restartNumberingAfterBreak="0">
     <w:nsid w:val="4CE06121"/>
     <w:multiLevelType w:val="multilevel"/>
     <w:tmpl w:val="FE2EB98A"/>
@@ -8570,7 +8977,7 @@
       </w:rPr>
     </w:lvl>
   </w:abstractNum>
-  <w:abstractNum w:abstractNumId="16" w15:restartNumberingAfterBreak="0">
+  <w:abstractNum w:abstractNumId="17" w15:restartNumberingAfterBreak="0">
     <w:nsid w:val="50C02DAB"/>
     <w:multiLevelType w:val="hybridMultilevel"/>
     <w:tmpl w:val="86B4196A"/>
@@ -8660,7 +9067,7 @@
       </w:pPr>
     </w:lvl>
   </w:abstractNum>
-  <w:abstractNum w:abstractNumId="17" w15:restartNumberingAfterBreak="0">
+  <w:abstractNum w:abstractNumId="18" w15:restartNumberingAfterBreak="0">
     <w:nsid w:val="541323D6"/>
     <w:multiLevelType w:val="multilevel"/>
     <w:tmpl w:val="28C21B08"/>
@@ -8809,7 +9216,7 @@
       </w:rPr>
     </w:lvl>
   </w:abstractNum>
-  <w:abstractNum w:abstractNumId="18" w15:restartNumberingAfterBreak="0">
+  <w:abstractNum w:abstractNumId="19" w15:restartNumberingAfterBreak="0">
     <w:nsid w:val="56596AEB"/>
     <w:multiLevelType w:val="multilevel"/>
     <w:tmpl w:val="868E8138"/>
@@ -8922,7 +9329,7 @@
       </w:rPr>
     </w:lvl>
   </w:abstractNum>
-  <w:abstractNum w:abstractNumId="19" w15:restartNumberingAfterBreak="0">
+  <w:abstractNum w:abstractNumId="20" w15:restartNumberingAfterBreak="0">
     <w:nsid w:val="5B812610"/>
     <w:multiLevelType w:val="multilevel"/>
     <w:tmpl w:val="E76C9F58"/>
@@ -9071,7 +9478,7 @@
       </w:rPr>
     </w:lvl>
   </w:abstractNum>
-  <w:abstractNum w:abstractNumId="20" w15:restartNumberingAfterBreak="0">
+  <w:abstractNum w:abstractNumId="21" w15:restartNumberingAfterBreak="0">
     <w:nsid w:val="5C074CE8"/>
     <w:multiLevelType w:val="hybridMultilevel"/>
     <w:tmpl w:val="58784EDA"/>
@@ -9184,7 +9591,7 @@
       </w:rPr>
     </w:lvl>
   </w:abstractNum>
-  <w:abstractNum w:abstractNumId="21" w15:restartNumberingAfterBreak="0">
+  <w:abstractNum w:abstractNumId="22" w15:restartNumberingAfterBreak="0">
     <w:nsid w:val="631F6704"/>
     <w:multiLevelType w:val="hybridMultilevel"/>
     <w:tmpl w:val="741CDE84"/>
@@ -9275,7 +9682,7 @@
       </w:pPr>
     </w:lvl>
   </w:abstractNum>
-  <w:abstractNum w:abstractNumId="22" w15:restartNumberingAfterBreak="0">
+  <w:abstractNum w:abstractNumId="23" w15:restartNumberingAfterBreak="0">
     <w:nsid w:val="6A0A5303"/>
     <w:multiLevelType w:val="hybridMultilevel"/>
     <w:tmpl w:val="9948EE50"/>
@@ -9365,7 +9772,7 @@
       </w:pPr>
     </w:lvl>
   </w:abstractNum>
-  <w:abstractNum w:abstractNumId="23" w15:restartNumberingAfterBreak="0">
+  <w:abstractNum w:abstractNumId="24" w15:restartNumberingAfterBreak="0">
     <w:nsid w:val="6C386C84"/>
     <w:multiLevelType w:val="hybridMultilevel"/>
     <w:tmpl w:val="EDAA4D66"/>
@@ -9454,7 +9861,7 @@
       </w:pPr>
     </w:lvl>
   </w:abstractNum>
-  <w:abstractNum w:abstractNumId="24" w15:restartNumberingAfterBreak="0">
+  <w:abstractNum w:abstractNumId="25" w15:restartNumberingAfterBreak="0">
     <w:nsid w:val="6D9B2DB1"/>
     <w:multiLevelType w:val="multilevel"/>
     <w:tmpl w:val="27F40D98"/>
@@ -9603,7 +10010,7 @@
       </w:rPr>
     </w:lvl>
   </w:abstractNum>
-  <w:abstractNum w:abstractNumId="25" w15:restartNumberingAfterBreak="0">
+  <w:abstractNum w:abstractNumId="26" w15:restartNumberingAfterBreak="0">
     <w:nsid w:val="6DF520F0"/>
     <w:multiLevelType w:val="multilevel"/>
     <w:tmpl w:val="9DF8BAF2"/>
@@ -9752,7 +10159,7 @@
       </w:rPr>
     </w:lvl>
   </w:abstractNum>
-  <w:abstractNum w:abstractNumId="26" w15:restartNumberingAfterBreak="0">
+  <w:abstractNum w:abstractNumId="27" w15:restartNumberingAfterBreak="0">
     <w:nsid w:val="7BB817F4"/>
     <w:multiLevelType w:val="hybridMultilevel"/>
     <w:tmpl w:val="4B882320"/>
@@ -9866,85 +10273,88 @@
     </w:lvl>
   </w:abstractNum>
   <w:num w:numId="1">
+    <w:abstractNumId w:val="5"/>
+  </w:num>
+  <w:num w:numId="2">
+    <w:abstractNumId w:val="22"/>
+  </w:num>
+  <w:num w:numId="3">
+    <w:abstractNumId w:val="11"/>
+  </w:num>
+  <w:num w:numId="4">
+    <w:abstractNumId w:val="10"/>
+  </w:num>
+  <w:num w:numId="5">
+    <w:abstractNumId w:val="6"/>
+  </w:num>
+  <w:num w:numId="6">
     <w:abstractNumId w:val="4"/>
   </w:num>
-  <w:num w:numId="2">
-    <w:abstractNumId w:val="21"/>
-  </w:num>
-  <w:num w:numId="3">
-    <w:abstractNumId w:val="10"/>
-  </w:num>
-  <w:num w:numId="4">
-    <w:abstractNumId w:val="9"/>
-  </w:num>
-  <w:num w:numId="5">
-    <w:abstractNumId w:val="5"/>
-  </w:num>
-  <w:num w:numId="6">
-    <w:abstractNumId w:val="3"/>
-  </w:num>
   <w:num w:numId="7">
-    <w:abstractNumId w:val="18"/>
+    <w:abstractNumId w:val="19"/>
   </w:num>
   <w:num w:numId="8">
     <w:abstractNumId w:val="2"/>
   </w:num>
   <w:num w:numId="9">
-    <w:abstractNumId w:val="26"/>
+    <w:abstractNumId w:val="27"/>
   </w:num>
   <w:num w:numId="10">
-    <w:abstractNumId w:val="22"/>
+    <w:abstractNumId w:val="23"/>
   </w:num>
   <w:num w:numId="11">
     <w:abstractNumId w:val="1"/>
   </w:num>
   <w:num w:numId="12">
-    <w:abstractNumId w:val="7"/>
+    <w:abstractNumId w:val="8"/>
   </w:num>
   <w:num w:numId="13">
-    <w:abstractNumId w:val="20"/>
+    <w:abstractNumId w:val="21"/>
   </w:num>
   <w:num w:numId="14">
     <w:abstractNumId w:val="0"/>
   </w:num>
   <w:num w:numId="15">
-    <w:abstractNumId w:val="23"/>
+    <w:abstractNumId w:val="24"/>
   </w:num>
   <w:num w:numId="16">
+    <w:abstractNumId w:val="17"/>
+  </w:num>
+  <w:num w:numId="17">
+    <w:abstractNumId w:val="7"/>
+  </w:num>
+  <w:num w:numId="18">
+    <w:abstractNumId w:val="13"/>
+  </w:num>
+  <w:num w:numId="19">
+    <w:abstractNumId w:val="9"/>
+  </w:num>
+  <w:num w:numId="20">
     <w:abstractNumId w:val="16"/>
   </w:num>
-  <w:num w:numId="17">
-    <w:abstractNumId w:val="6"/>
+  <w:num w:numId="21">
+    <w:abstractNumId w:val="15"/>
   </w:num>
-  <w:num w:numId="18">
+  <w:num w:numId="22">
+    <w:abstractNumId w:val="14"/>
+  </w:num>
+  <w:num w:numId="23">
     <w:abstractNumId w:val="12"/>
   </w:num>
-  <w:num w:numId="19">
-    <w:abstractNumId w:val="8"/>
-  </w:num>
-  <w:num w:numId="20">
-    <w:abstractNumId w:val="15"/>
-  </w:num>
-  <w:num w:numId="21">
-    <w:abstractNumId w:val="14"/>
-  </w:num>
-  <w:num w:numId="22">
-    <w:abstractNumId w:val="13"/>
-  </w:num>
-  <w:num w:numId="23">
-    <w:abstractNumId w:val="11"/>
-  </w:num>
   <w:num w:numId="24">
-    <w:abstractNumId w:val="24"/>
+    <w:abstractNumId w:val="25"/>
   </w:num>
   <w:num w:numId="25">
-    <w:abstractNumId w:val="19"/>
+    <w:abstractNumId w:val="20"/>
   </w:num>
   <w:num w:numId="26">
-    <w:abstractNumId w:val="25"/>
+    <w:abstractNumId w:val="26"/>
   </w:num>
   <w:num w:numId="27">
-    <w:abstractNumId w:val="17"/>
+    <w:abstractNumId w:val="18"/>
+  </w:num>
+  <w:num w:numId="28">
+    <w:abstractNumId w:val="3"/>
   </w:num>
   <w:numIdMacAtCleanup w:val="14"/>
 </w:numbering>
@@ -10643,6 +11053,18 @@
       <w:iCs/>
     </w:rPr>
   </w:style>
+  <w:style w:type="character" w:styleId="Hipervnculovisitado">
+    <w:name w:val="FollowedHyperlink"/>
+    <w:basedOn w:val="Fuentedeprrafopredeter"/>
+    <w:uiPriority w:val="99"/>
+    <w:semiHidden/>
+    <w:unhideWhenUsed/>
+    <w:rsid w:val="00C01739"/>
+    <w:rPr>
+      <w:color w:val="800080" w:themeColor="followedHyperlink"/>
+      <w:u w:val="single"/>
+    </w:rPr>
+  </w:style>
 </w:styles>
 </file>
 
@@ -10936,7 +11358,7 @@
 </file>
 
 <file path=customXml/itemProps1.xml><?xml version="1.0" encoding="utf-8"?>
-<ds:datastoreItem xmlns:ds="http://schemas.openxmlformats.org/officeDocument/2006/customXml" ds:itemID="{69E08347-D486-4DFD-A0F2-F3898E6394DB}">
+<ds:datastoreItem xmlns:ds="http://schemas.openxmlformats.org/officeDocument/2006/customXml" ds:itemID="{7A2AD294-8116-4E96-BBA5-B235D687BBB1}">
   <ds:schemaRefs>
     <ds:schemaRef ds:uri="http://schemas.openxmlformats.org/officeDocument/2006/bibliography"/>
   </ds:schemaRefs>

</xml_diff>